<commit_message>
Added sections and two classes
Added sections (Data and Processing) and two classes (FileProcessor and Person).
</commit_message>
<xml_diff>
--- a/Assignment07_RuchaNimbalkar.docx
+++ b/Assignment07_RuchaNimbalkar.docx
@@ -711,6 +711,7 @@
         <w:rPr>
           <w:rFonts w:ascii="Times New Roman" w:hAnsi="Times New Roman" w:cs="Times New Roman"/>
           <w:bCs/>
+          <w:noProof/>
         </w:rPr>
         <w:drawing>
           <wp:inline distT="0" distB="0" distL="0" distR="0" wp14:anchorId="088FEDA8" wp14:editId="29192D62">
@@ -762,12 +763,251 @@
     <w:p>
       <w:pPr>
         <w:spacing w:line="480" w:lineRule="auto"/>
-        <w:jc w:val="center"/>
+        <w:rPr>
+          <w:rFonts w:ascii="Times New Roman" w:hAnsi="Times New Roman" w:cs="Times New Roman"/>
+          <w:bCs/>
+        </w:rPr>
+      </w:pPr>
+      <w:r>
+        <w:rPr>
+          <w:rFonts w:ascii="Times New Roman" w:hAnsi="Times New Roman" w:cs="Times New Roman"/>
+          <w:bCs/>
+        </w:rPr>
+        <w:t xml:space="preserve">After that I re-organized the code with some sections using comments and added the two classes </w:t>
+      </w:r>
+      <w:r>
+        <w:rPr>
+          <w:rFonts w:ascii="Times New Roman" w:hAnsi="Times New Roman" w:cs="Times New Roman"/>
+          <w:bCs/>
+        </w:rPr>
+        <w:t>“</w:t>
+      </w:r>
+      <w:r>
+        <w:rPr>
+          <w:rFonts w:ascii="Times New Roman" w:hAnsi="Times New Roman" w:cs="Times New Roman"/>
+          <w:bCs/>
+        </w:rPr>
+        <w:t>FileProcessor</w:t>
+      </w:r>
+      <w:r>
+        <w:rPr>
+          <w:rFonts w:ascii="Times New Roman" w:hAnsi="Times New Roman" w:cs="Times New Roman"/>
+          <w:bCs/>
+        </w:rPr>
+        <w:t>”</w:t>
+      </w:r>
+      <w:r>
+        <w:rPr>
+          <w:rFonts w:ascii="Times New Roman" w:hAnsi="Times New Roman" w:cs="Times New Roman"/>
+          <w:bCs/>
+        </w:rPr>
+        <w:t xml:space="preserve"> and </w:t>
+      </w:r>
+      <w:r>
+        <w:rPr>
+          <w:rFonts w:ascii="Times New Roman" w:hAnsi="Times New Roman" w:cs="Times New Roman"/>
+          <w:bCs/>
+        </w:rPr>
+        <w:t>“</w:t>
+      </w:r>
+      <w:r>
+        <w:rPr>
+          <w:rFonts w:ascii="Times New Roman" w:hAnsi="Times New Roman" w:cs="Times New Roman"/>
+          <w:bCs/>
+        </w:rPr>
+        <w:t>Person</w:t>
+      </w:r>
+      <w:r>
+        <w:rPr>
+          <w:rFonts w:ascii="Times New Roman" w:hAnsi="Times New Roman" w:cs="Times New Roman"/>
+          <w:bCs/>
+        </w:rPr>
+        <w:t>”</w:t>
+      </w:r>
+      <w:r>
+        <w:rPr>
+          <w:rFonts w:ascii="Times New Roman" w:hAnsi="Times New Roman" w:cs="Times New Roman"/>
+          <w:bCs/>
+        </w:rPr>
+        <w:t xml:space="preserve"> as shown in figure 2.</w:t>
+      </w:r>
+    </w:p>
+    <w:p>
+      <w:pPr>
+        <w:spacing w:line="480" w:lineRule="auto"/>
+        <w:rPr>
+          <w:rFonts w:ascii="Times New Roman" w:hAnsi="Times New Roman" w:cs="Times New Roman"/>
+          <w:bCs/>
+        </w:rPr>
+      </w:pPr>
+    </w:p>
+    <w:p>
+      <w:pPr>
+        <w:spacing w:line="480" w:lineRule="auto"/>
+        <w:rPr>
+          <w:rFonts w:ascii="Times New Roman" w:hAnsi="Times New Roman" w:cs="Times New Roman"/>
+          <w:bCs/>
+        </w:rPr>
+      </w:pPr>
+    </w:p>
+    <w:p>
+      <w:pPr>
+        <w:spacing w:line="480" w:lineRule="auto"/>
         <w:rPr>
           <w:rFonts w:ascii="Times New Roman" w:hAnsi="Times New Roman" w:cs="Times New Roman"/>
           <w:b/>
         </w:rPr>
       </w:pPr>
+      <w:r>
+        <w:rPr>
+          <w:rFonts w:ascii="Times New Roman" w:hAnsi="Times New Roman" w:cs="Times New Roman"/>
+          <w:b/>
+        </w:rPr>
+        <w:lastRenderedPageBreak/>
+        <w:t>Figure 1</w:t>
+      </w:r>
+    </w:p>
+    <w:p>
+      <w:pPr>
+        <w:spacing w:line="480" w:lineRule="auto"/>
+        <w:rPr>
+          <w:rFonts w:ascii="Times New Roman" w:hAnsi="Times New Roman" w:cs="Times New Roman"/>
+          <w:bCs/>
+          <w:i/>
+          <w:iCs/>
+        </w:rPr>
+      </w:pPr>
+      <w:r>
+        <w:rPr>
+          <w:rFonts w:ascii="Times New Roman" w:hAnsi="Times New Roman" w:cs="Times New Roman"/>
+          <w:bCs/>
+          <w:i/>
+          <w:iCs/>
+        </w:rPr>
+        <w:t>Assignment 07</w:t>
+      </w:r>
+      <w:r>
+        <w:rPr>
+          <w:rFonts w:ascii="Times New Roman" w:hAnsi="Times New Roman" w:cs="Times New Roman"/>
+          <w:bCs/>
+          <w:i/>
+          <w:iCs/>
+        </w:rPr>
+        <w:t xml:space="preserve"> Added two classes </w:t>
+      </w:r>
+      <w:r>
+        <w:rPr>
+          <w:rFonts w:ascii="Times New Roman" w:hAnsi="Times New Roman" w:cs="Times New Roman"/>
+          <w:bCs/>
+          <w:i/>
+          <w:iCs/>
+        </w:rPr>
+        <w:t>“</w:t>
+      </w:r>
+      <w:r>
+        <w:rPr>
+          <w:rFonts w:ascii="Times New Roman" w:hAnsi="Times New Roman" w:cs="Times New Roman"/>
+          <w:bCs/>
+          <w:i/>
+          <w:iCs/>
+        </w:rPr>
+        <w:t>FileProcessor</w:t>
+      </w:r>
+      <w:r>
+        <w:rPr>
+          <w:rFonts w:ascii="Times New Roman" w:hAnsi="Times New Roman" w:cs="Times New Roman"/>
+          <w:bCs/>
+          <w:i/>
+          <w:iCs/>
+        </w:rPr>
+        <w:t>”</w:t>
+      </w:r>
+      <w:r>
+        <w:rPr>
+          <w:rFonts w:ascii="Times New Roman" w:hAnsi="Times New Roman" w:cs="Times New Roman"/>
+          <w:bCs/>
+          <w:i/>
+          <w:iCs/>
+        </w:rPr>
+        <w:t xml:space="preserve"> and </w:t>
+      </w:r>
+      <w:r>
+        <w:rPr>
+          <w:rFonts w:ascii="Times New Roman" w:hAnsi="Times New Roman" w:cs="Times New Roman"/>
+          <w:bCs/>
+          <w:i/>
+          <w:iCs/>
+        </w:rPr>
+        <w:t>“</w:t>
+      </w:r>
+      <w:r>
+        <w:rPr>
+          <w:rFonts w:ascii="Times New Roman" w:hAnsi="Times New Roman" w:cs="Times New Roman"/>
+          <w:bCs/>
+          <w:i/>
+          <w:iCs/>
+        </w:rPr>
+        <w:t>Person</w:t>
+      </w:r>
+      <w:r>
+        <w:rPr>
+          <w:rFonts w:ascii="Times New Roman" w:hAnsi="Times New Roman" w:cs="Times New Roman"/>
+          <w:bCs/>
+          <w:i/>
+          <w:iCs/>
+        </w:rPr>
+        <w:t>”</w:t>
+      </w:r>
+    </w:p>
+    <w:p>
+      <w:pPr>
+        <w:spacing w:line="480" w:lineRule="auto"/>
+        <w:rPr>
+          <w:rFonts w:ascii="Times New Roman" w:hAnsi="Times New Roman" w:cs="Times New Roman"/>
+          <w:bCs/>
+        </w:rPr>
+      </w:pPr>
+      <w:r>
+        <w:rPr>
+          <w:rFonts w:ascii="Times New Roman" w:hAnsi="Times New Roman" w:cs="Times New Roman"/>
+          <w:bCs/>
+        </w:rPr>
+        <w:drawing>
+          <wp:inline distT="0" distB="0" distL="0" distR="0" wp14:anchorId="14A1CD8A" wp14:editId="43CD49AA">
+            <wp:extent cx="5943600" cy="3804920"/>
+            <wp:effectExtent l="0" t="0" r="0" b="5080"/>
+            <wp:docPr id="203199397" name="Picture 1" descr="A screenshot of a computer program&#10;&#10;Description automatically generated"/>
+            <wp:cNvGraphicFramePr>
+              <a:graphicFrameLocks xmlns:a="http://schemas.openxmlformats.org/drawingml/2006/main" noChangeAspect="1"/>
+            </wp:cNvGraphicFramePr>
+            <a:graphic xmlns:a="http://schemas.openxmlformats.org/drawingml/2006/main">
+              <a:graphicData uri="http://schemas.openxmlformats.org/drawingml/2006/picture">
+                <pic:pic xmlns:pic="http://schemas.openxmlformats.org/drawingml/2006/picture">
+                  <pic:nvPicPr>
+                    <pic:cNvPr id="203199397" name="Picture 1" descr="A screenshot of a computer program&#10;&#10;Description automatically generated"/>
+                    <pic:cNvPicPr/>
+                  </pic:nvPicPr>
+                  <pic:blipFill>
+                    <a:blip r:embed="rId10"/>
+                    <a:stretch>
+                      <a:fillRect/>
+                    </a:stretch>
+                  </pic:blipFill>
+                  <pic:spPr>
+                    <a:xfrm>
+                      <a:off x="0" y="0"/>
+                      <a:ext cx="5943600" cy="3804920"/>
+                    </a:xfrm>
+                    <a:prstGeom prst="rect">
+                      <a:avLst/>
+                    </a:prstGeom>
+                  </pic:spPr>
+                </pic:pic>
+              </a:graphicData>
+            </a:graphic>
+          </wp:inline>
+        </w:drawing>
+      </w:r>
     </w:p>
     <w:p>
       <w:pPr>
@@ -813,7 +1053,6 @@
           <w:rFonts w:ascii="Times New Roman" w:hAnsi="Times New Roman" w:cs="Times New Roman"/>
           <w:b/>
         </w:rPr>
-        <w:lastRenderedPageBreak/>
         <w:t>Reference</w:t>
       </w:r>
       <w:r>
@@ -874,7 +1113,7 @@
       <w:r>
         <w:t>]. University of Washington. </w:t>
       </w:r>
-      <w:hyperlink r:id="rId10" w:history="1">
+      <w:hyperlink r:id="rId11" w:history="1">
         <w:r>
           <w:rPr>
             <w:rStyle w:val="Hyperlink"/>
@@ -902,8 +1141,8 @@
       </w:pPr>
     </w:p>
     <w:sectPr>
-      <w:headerReference w:type="default" r:id="rId11"/>
-      <w:headerReference w:type="first" r:id="rId12"/>
+      <w:headerReference w:type="default" r:id="rId12"/>
+      <w:headerReference w:type="first" r:id="rId13"/>
       <w:pgSz w:w="12240" w:h="15840"/>
       <w:pgMar w:top="1440" w:right="1440" w:bottom="1440" w:left="1440" w:header="720" w:footer="720" w:gutter="0"/>
       <w:cols w:space="720"/>

</xml_diff>

<commit_message>
Added two more classes and attributes
Added two more classes and attributes for the "Student" class
</commit_message>
<xml_diff>
--- a/Assignment07_RuchaNimbalkar.docx
+++ b/Assignment07_RuchaNimbalkar.docx
@@ -537,6 +537,96 @@
     </w:p>
     <w:p>
       <w:pPr>
+        <w:spacing w:line="480" w:lineRule="auto"/>
+        <w:ind w:firstLine="720"/>
+        <w:rPr>
+          <w:rFonts w:ascii="Times New Roman" w:hAnsi="Times New Roman" w:cs="Times New Roman"/>
+        </w:rPr>
+      </w:pPr>
+    </w:p>
+    <w:p>
+      <w:pPr>
+        <w:spacing w:line="480" w:lineRule="auto"/>
+        <w:jc w:val="center"/>
+        <w:rPr>
+          <w:rFonts w:ascii="Times New Roman" w:hAnsi="Times New Roman" w:cs="Times New Roman"/>
+          <w:b/>
+          <w:bCs/>
+        </w:rPr>
+      </w:pPr>
+      <w:r>
+        <w:rPr>
+          <w:rFonts w:ascii="Times New Roman" w:hAnsi="Times New Roman" w:cs="Times New Roman"/>
+          <w:b/>
+          <w:bCs/>
+        </w:rPr>
+        <w:t>Reflection</w:t>
+      </w:r>
+    </w:p>
+    <w:p>
+      <w:pPr>
+        <w:spacing w:line="480" w:lineRule="auto"/>
+        <w:rPr>
+          <w:rFonts w:ascii="Times New Roman" w:hAnsi="Times New Roman" w:cs="Times New Roman"/>
+        </w:rPr>
+      </w:pPr>
+      <w:r>
+        <w:rPr>
+          <w:rFonts w:ascii="Times New Roman" w:hAnsi="Times New Roman" w:cs="Times New Roman"/>
+        </w:rPr>
+        <w:t>I used classes in Module 06 of this course. We used class methods (or functions) to perform file operations. In Assignment 06, I re-organized the code to include classes and class methods that performed the same operations that were written in the previous assignment. I learnt about code reusability and modularity in Assignment 06. In this assignment</w:t>
+      </w:r>
+      <w:r>
+        <w:rPr>
+          <w:rFonts w:ascii="Times New Roman" w:hAnsi="Times New Roman" w:cs="Times New Roman"/>
+        </w:rPr>
+        <w:t xml:space="preserve"> (07)</w:t>
+      </w:r>
+      <w:r>
+        <w:rPr>
+          <w:rFonts w:ascii="Times New Roman" w:hAnsi="Times New Roman" w:cs="Times New Roman"/>
+        </w:rPr>
+        <w:t xml:space="preserve">, I closely applied the Separation of Patterns (SoC) using the data, processing, and presentation sections. According to Professor Root, “ </w:t>
+      </w:r>
+      <w:r>
+        <w:rPr>
+          <w:rFonts w:ascii="Times New Roman" w:hAnsi="Times New Roman" w:cs="Times New Roman"/>
+        </w:rPr>
+        <w:t>Classes are designed to focus on either data, processing, or presentation(input or output)</w:t>
+      </w:r>
+      <w:r>
+        <w:rPr>
+          <w:rFonts w:ascii="Times New Roman" w:hAnsi="Times New Roman" w:cs="Times New Roman"/>
+        </w:rPr>
+        <w:t xml:space="preserve">” (2024). </w:t>
+      </w:r>
+      <w:r>
+        <w:rPr>
+          <w:rFonts w:ascii="Times New Roman" w:hAnsi="Times New Roman" w:cs="Times New Roman"/>
+        </w:rPr>
+        <w:t xml:space="preserve"> In Module 07, I learnt about Object Oriented Programming (OOP) and its feature like Isolation, Reusability and Abstraction while creating more detailed Classes. In this assignment, I created three types of classes, and each class had the purpose of managing data, or processing data in the file  and to the file and presentation of data on the console. Professor Root states that, “</w:t>
+      </w:r>
+      <w:r>
+        <w:rPr>
+          <w:rFonts w:ascii="Times New Roman" w:hAnsi="Times New Roman" w:cs="Times New Roman"/>
+        </w:rPr>
+        <w:t>While processing and presentation classes usually have methods, Data Classes typically have Attributes, Constructors, Properties, in addition to Methods.</w:t>
+      </w:r>
+      <w:r>
+        <w:rPr>
+          <w:rFonts w:ascii="Times New Roman" w:hAnsi="Times New Roman" w:cs="Times New Roman"/>
+        </w:rPr>
+        <w:t>”</w:t>
+      </w:r>
+      <w:r>
+        <w:rPr>
+          <w:rFonts w:ascii="Times New Roman" w:hAnsi="Times New Roman" w:cs="Times New Roman"/>
+        </w:rPr>
+        <w:t xml:space="preserve"> (2024).</w:t>
+      </w:r>
+    </w:p>
+    <w:p>
+      <w:pPr>
         <w:pStyle w:val="NormalWeb"/>
         <w:shd w:val="clear" w:color="auto" w:fill="FFFFFF"/>
         <w:spacing w:before="0" w:beforeAutospacing="0" w:after="0" w:afterAutospacing="0" w:line="480" w:lineRule="auto"/>
@@ -657,6 +747,7 @@
           <w:rFonts w:ascii="Times New Roman" w:hAnsi="Times New Roman" w:cs="Times New Roman"/>
           <w:b/>
         </w:rPr>
+        <w:lastRenderedPageBreak/>
         <w:t>Figure 1</w:t>
       </w:r>
     </w:p>
@@ -837,24 +928,6 @@
         <w:spacing w:line="480" w:lineRule="auto"/>
         <w:rPr>
           <w:rFonts w:ascii="Times New Roman" w:hAnsi="Times New Roman" w:cs="Times New Roman"/>
-          <w:bCs/>
-        </w:rPr>
-      </w:pPr>
-    </w:p>
-    <w:p>
-      <w:pPr>
-        <w:spacing w:line="480" w:lineRule="auto"/>
-        <w:rPr>
-          <w:rFonts w:ascii="Times New Roman" w:hAnsi="Times New Roman" w:cs="Times New Roman"/>
-          <w:bCs/>
-        </w:rPr>
-      </w:pPr>
-    </w:p>
-    <w:p>
-      <w:pPr>
-        <w:spacing w:line="480" w:lineRule="auto"/>
-        <w:rPr>
-          <w:rFonts w:ascii="Times New Roman" w:hAnsi="Times New Roman" w:cs="Times New Roman"/>
           <w:b/>
         </w:rPr>
       </w:pPr>
@@ -863,8 +936,14 @@
           <w:rFonts w:ascii="Times New Roman" w:hAnsi="Times New Roman" w:cs="Times New Roman"/>
           <w:b/>
         </w:rPr>
-        <w:lastRenderedPageBreak/>
-        <w:t>Figure 1</w:t>
+        <w:t xml:space="preserve">Figure </w:t>
+      </w:r>
+      <w:r>
+        <w:rPr>
+          <w:rFonts w:ascii="Times New Roman" w:hAnsi="Times New Roman" w:cs="Times New Roman"/>
+          <w:b/>
+        </w:rPr>
+        <w:t>2</w:t>
       </w:r>
     </w:p>
     <w:p>
@@ -971,11 +1050,12 @@
         <w:rPr>
           <w:rFonts w:ascii="Times New Roman" w:hAnsi="Times New Roman" w:cs="Times New Roman"/>
           <w:bCs/>
+          <w:noProof/>
         </w:rPr>
         <w:drawing>
-          <wp:inline distT="0" distB="0" distL="0" distR="0" wp14:anchorId="14A1CD8A" wp14:editId="43CD49AA">
-            <wp:extent cx="5943600" cy="3804920"/>
-            <wp:effectExtent l="0" t="0" r="0" b="5080"/>
+          <wp:inline distT="0" distB="0" distL="0" distR="0" wp14:anchorId="14A1CD8A" wp14:editId="70813DFF">
+            <wp:extent cx="3253506" cy="2082800"/>
+            <wp:effectExtent l="0" t="0" r="4445" b="0"/>
             <wp:docPr id="203199397" name="Picture 1" descr="A screenshot of a computer program&#10;&#10;Description automatically generated"/>
             <wp:cNvGraphicFramePr>
               <a:graphicFrameLocks xmlns:a="http://schemas.openxmlformats.org/drawingml/2006/main" noChangeAspect="1"/>
@@ -996,7 +1076,7 @@
                   <pic:spPr>
                     <a:xfrm>
                       <a:off x="0" y="0"/>
-                      <a:ext cx="5943600" cy="3804920"/>
+                      <a:ext cx="3257538" cy="2085381"/>
                     </a:xfrm>
                     <a:prstGeom prst="rect">
                       <a:avLst/>
@@ -1012,12 +1092,136 @@
     <w:p>
       <w:pPr>
         <w:spacing w:line="480" w:lineRule="auto"/>
-        <w:jc w:val="center"/>
+        <w:rPr>
+          <w:rFonts w:ascii="Times New Roman" w:hAnsi="Times New Roman" w:cs="Times New Roman"/>
+          <w:bCs/>
+        </w:rPr>
+      </w:pPr>
+      <w:r>
+        <w:rPr>
+          <w:rFonts w:ascii="Times New Roman" w:hAnsi="Times New Roman" w:cs="Times New Roman"/>
+          <w:bCs/>
+        </w:rPr>
+        <w:t xml:space="preserve">As I was learning the module notes provided by Professor root, and working on my code, I realized that my code will have three classes for different purposes. The “Student” class would </w:t>
+      </w:r>
+      <w:r>
+        <w:rPr>
+          <w:rFonts w:ascii="Times New Roman" w:hAnsi="Times New Roman" w:cs="Times New Roman"/>
+          <w:bCs/>
+        </w:rPr>
+        <w:lastRenderedPageBreak/>
+        <w:t xml:space="preserve">store student data. The “Person” class would store person data. The “FileProcessor” class would process file data  and the “IO” class would present data on the console. </w:t>
+      </w:r>
+      <w:r>
+        <w:rPr>
+          <w:rFonts w:ascii="Times New Roman" w:hAnsi="Times New Roman" w:cs="Times New Roman"/>
+          <w:bCs/>
+        </w:rPr>
+        <w:t>So,</w:t>
+      </w:r>
+      <w:r>
+        <w:rPr>
+          <w:rFonts w:ascii="Times New Roman" w:hAnsi="Times New Roman" w:cs="Times New Roman"/>
+          <w:bCs/>
+        </w:rPr>
+        <w:t xml:space="preserve"> I added two more classes (“Student” and “IO” to my code).</w:t>
+      </w:r>
+    </w:p>
+    <w:p>
+      <w:pPr>
+        <w:spacing w:line="480" w:lineRule="auto"/>
         <w:rPr>
           <w:rFonts w:ascii="Times New Roman" w:hAnsi="Times New Roman" w:cs="Times New Roman"/>
           <w:b/>
         </w:rPr>
       </w:pPr>
+      <w:r>
+        <w:rPr>
+          <w:rFonts w:ascii="Times New Roman" w:hAnsi="Times New Roman" w:cs="Times New Roman"/>
+          <w:b/>
+        </w:rPr>
+        <w:t>Figure 3</w:t>
+      </w:r>
+    </w:p>
+    <w:p>
+      <w:pPr>
+        <w:spacing w:line="480" w:lineRule="auto"/>
+        <w:rPr>
+          <w:rFonts w:ascii="Times New Roman" w:hAnsi="Times New Roman" w:cs="Times New Roman"/>
+          <w:bCs/>
+          <w:i/>
+          <w:iCs/>
+        </w:rPr>
+      </w:pPr>
+      <w:r>
+        <w:rPr>
+          <w:rFonts w:ascii="Times New Roman" w:hAnsi="Times New Roman" w:cs="Times New Roman"/>
+          <w:bCs/>
+          <w:i/>
+          <w:iCs/>
+        </w:rPr>
+        <w:t>Assignment 07</w:t>
+      </w:r>
+      <w:r>
+        <w:rPr>
+          <w:rFonts w:ascii="Times New Roman" w:hAnsi="Times New Roman" w:cs="Times New Roman"/>
+          <w:bCs/>
+          <w:i/>
+          <w:iCs/>
+        </w:rPr>
+        <w:t xml:space="preserve"> Added two additional classes “Student” and “IO”</w:t>
+      </w:r>
+    </w:p>
+    <w:p>
+      <w:pPr>
+        <w:spacing w:line="480" w:lineRule="auto"/>
+        <w:rPr>
+          <w:rFonts w:ascii="Times New Roman" w:hAnsi="Times New Roman" w:cs="Times New Roman"/>
+          <w:bCs/>
+        </w:rPr>
+      </w:pPr>
+      <w:r>
+        <w:rPr>
+          <w:rFonts w:ascii="Times New Roman" w:hAnsi="Times New Roman" w:cs="Times New Roman"/>
+          <w:bCs/>
+          <w:noProof/>
+        </w:rPr>
+        <w:drawing>
+          <wp:inline distT="0" distB="0" distL="0" distR="0" wp14:anchorId="3EE5C193" wp14:editId="7663392C">
+            <wp:extent cx="5943600" cy="1646555"/>
+            <wp:effectExtent l="0" t="0" r="0" b="0"/>
+            <wp:docPr id="1627949026" name="Picture 1" descr="A screen shot of a computer&#10;&#10;Description automatically generated"/>
+            <wp:cNvGraphicFramePr>
+              <a:graphicFrameLocks xmlns:a="http://schemas.openxmlformats.org/drawingml/2006/main" noChangeAspect="1"/>
+            </wp:cNvGraphicFramePr>
+            <a:graphic xmlns:a="http://schemas.openxmlformats.org/drawingml/2006/main">
+              <a:graphicData uri="http://schemas.openxmlformats.org/drawingml/2006/picture">
+                <pic:pic xmlns:pic="http://schemas.openxmlformats.org/drawingml/2006/picture">
+                  <pic:nvPicPr>
+                    <pic:cNvPr id="1627949026" name="Picture 1" descr="A screen shot of a computer&#10;&#10;Description automatically generated"/>
+                    <pic:cNvPicPr/>
+                  </pic:nvPicPr>
+                  <pic:blipFill>
+                    <a:blip r:embed="rId11"/>
+                    <a:stretch>
+                      <a:fillRect/>
+                    </a:stretch>
+                  </pic:blipFill>
+                  <pic:spPr>
+                    <a:xfrm>
+                      <a:off x="0" y="0"/>
+                      <a:ext cx="5943600" cy="1646555"/>
+                    </a:xfrm>
+                    <a:prstGeom prst="rect">
+                      <a:avLst/>
+                    </a:prstGeom>
+                  </pic:spPr>
+                </pic:pic>
+              </a:graphicData>
+            </a:graphic>
+          </wp:inline>
+        </w:drawing>
+      </w:r>
     </w:p>
     <w:p>
       <w:pPr>
@@ -1032,10 +1236,233 @@
     <w:p>
       <w:pPr>
         <w:spacing w:line="480" w:lineRule="auto"/>
-        <w:jc w:val="center"/>
+        <w:rPr>
+          <w:rFonts w:ascii="Times New Roman" w:hAnsi="Times New Roman" w:cs="Times New Roman"/>
+          <w:bCs/>
+        </w:rPr>
+      </w:pPr>
+      <w:r>
+        <w:rPr>
+          <w:rFonts w:ascii="Times New Roman" w:hAnsi="Times New Roman" w:cs="Times New Roman"/>
+          <w:bCs/>
+        </w:rPr>
+        <w:t>I added the attributes first_name, last_name and course_name to the “Student” class.</w:t>
+      </w:r>
+    </w:p>
+    <w:p>
+      <w:pPr>
+        <w:spacing w:line="480" w:lineRule="auto"/>
         <w:rPr>
           <w:rFonts w:ascii="Times New Roman" w:hAnsi="Times New Roman" w:cs="Times New Roman"/>
           <w:b/>
+        </w:rPr>
+      </w:pPr>
+      <w:r>
+        <w:rPr>
+          <w:rFonts w:ascii="Times New Roman" w:hAnsi="Times New Roman" w:cs="Times New Roman"/>
+          <w:b/>
+        </w:rPr>
+        <w:t xml:space="preserve">Figure </w:t>
+      </w:r>
+      <w:r>
+        <w:rPr>
+          <w:rFonts w:ascii="Times New Roman" w:hAnsi="Times New Roman" w:cs="Times New Roman"/>
+          <w:b/>
+        </w:rPr>
+        <w:t>4</w:t>
+      </w:r>
+    </w:p>
+    <w:p>
+      <w:pPr>
+        <w:spacing w:line="480" w:lineRule="auto"/>
+        <w:rPr>
+          <w:rFonts w:ascii="Times New Roman" w:hAnsi="Times New Roman" w:cs="Times New Roman"/>
+          <w:bCs/>
+        </w:rPr>
+      </w:pPr>
+      <w:r>
+        <w:rPr>
+          <w:rFonts w:ascii="Times New Roman" w:hAnsi="Times New Roman" w:cs="Times New Roman"/>
+          <w:bCs/>
+          <w:i/>
+          <w:iCs/>
+        </w:rPr>
+        <w:t>Assignment 07</w:t>
+      </w:r>
+      <w:r>
+        <w:rPr>
+          <w:rFonts w:ascii="Times New Roman" w:hAnsi="Times New Roman" w:cs="Times New Roman"/>
+          <w:bCs/>
+          <w:i/>
+          <w:iCs/>
+        </w:rPr>
+        <w:t xml:space="preserve"> Added a</w:t>
+      </w:r>
+      <w:r>
+        <w:rPr>
+          <w:rFonts w:ascii="Times New Roman" w:hAnsi="Times New Roman" w:cs="Times New Roman"/>
+          <w:bCs/>
+          <w:i/>
+          <w:iCs/>
+        </w:rPr>
+        <w:t>ttributes to</w:t>
+      </w:r>
+      <w:r>
+        <w:rPr>
+          <w:rFonts w:ascii="Times New Roman" w:hAnsi="Times New Roman" w:cs="Times New Roman"/>
+          <w:bCs/>
+          <w:i/>
+          <w:iCs/>
+        </w:rPr>
+        <w:t xml:space="preserve"> </w:t>
+      </w:r>
+      <w:r>
+        <w:rPr>
+          <w:rFonts w:ascii="Times New Roman" w:hAnsi="Times New Roman" w:cs="Times New Roman"/>
+          <w:bCs/>
+          <w:i/>
+          <w:iCs/>
+        </w:rPr>
+        <w:t xml:space="preserve">the </w:t>
+      </w:r>
+      <w:r>
+        <w:rPr>
+          <w:rFonts w:ascii="Times New Roman" w:hAnsi="Times New Roman" w:cs="Times New Roman"/>
+          <w:bCs/>
+          <w:i/>
+          <w:iCs/>
+        </w:rPr>
+        <w:t xml:space="preserve">class “Student” </w:t>
+      </w:r>
+    </w:p>
+    <w:p>
+      <w:pPr>
+        <w:spacing w:line="480" w:lineRule="auto"/>
+        <w:rPr>
+          <w:rFonts w:ascii="Times New Roman" w:hAnsi="Times New Roman" w:cs="Times New Roman"/>
+          <w:bCs/>
+        </w:rPr>
+      </w:pPr>
+      <w:r>
+        <w:rPr>
+          <w:rFonts w:ascii="Times New Roman" w:hAnsi="Times New Roman" w:cs="Times New Roman"/>
+          <w:bCs/>
+        </w:rPr>
+        <w:drawing>
+          <wp:inline distT="0" distB="0" distL="0" distR="0" wp14:anchorId="6F5D75D3" wp14:editId="524BA0E4">
+            <wp:extent cx="5302523" cy="882695"/>
+            <wp:effectExtent l="0" t="0" r="0" b="0"/>
+            <wp:docPr id="2009053848" name="Picture 1" descr="A red circle on a black background&#10;&#10;Description automatically generated"/>
+            <wp:cNvGraphicFramePr>
+              <a:graphicFrameLocks xmlns:a="http://schemas.openxmlformats.org/drawingml/2006/main" noChangeAspect="1"/>
+            </wp:cNvGraphicFramePr>
+            <a:graphic xmlns:a="http://schemas.openxmlformats.org/drawingml/2006/main">
+              <a:graphicData uri="http://schemas.openxmlformats.org/drawingml/2006/picture">
+                <pic:pic xmlns:pic="http://schemas.openxmlformats.org/drawingml/2006/picture">
+                  <pic:nvPicPr>
+                    <pic:cNvPr id="2009053848" name="Picture 1" descr="A red circle on a black background&#10;&#10;Description automatically generated"/>
+                    <pic:cNvPicPr/>
+                  </pic:nvPicPr>
+                  <pic:blipFill>
+                    <a:blip r:embed="rId12"/>
+                    <a:stretch>
+                      <a:fillRect/>
+                    </a:stretch>
+                  </pic:blipFill>
+                  <pic:spPr>
+                    <a:xfrm>
+                      <a:off x="0" y="0"/>
+                      <a:ext cx="5302523" cy="882695"/>
+                    </a:xfrm>
+                    <a:prstGeom prst="rect">
+                      <a:avLst/>
+                    </a:prstGeom>
+                  </pic:spPr>
+                </pic:pic>
+              </a:graphicData>
+            </a:graphic>
+          </wp:inline>
+        </w:drawing>
+      </w:r>
+    </w:p>
+    <w:p>
+      <w:pPr>
+        <w:spacing w:line="480" w:lineRule="auto"/>
+        <w:rPr>
+          <w:rFonts w:ascii="Times New Roman" w:hAnsi="Times New Roman" w:cs="Times New Roman"/>
+          <w:bCs/>
+        </w:rPr>
+      </w:pPr>
+    </w:p>
+    <w:p>
+      <w:pPr>
+        <w:spacing w:line="480" w:lineRule="auto"/>
+        <w:rPr>
+          <w:rFonts w:ascii="Times New Roman" w:hAnsi="Times New Roman" w:cs="Times New Roman"/>
+          <w:bCs/>
+        </w:rPr>
+      </w:pPr>
+    </w:p>
+    <w:p>
+      <w:pPr>
+        <w:spacing w:line="480" w:lineRule="auto"/>
+        <w:rPr>
+          <w:rFonts w:ascii="Times New Roman" w:hAnsi="Times New Roman" w:cs="Times New Roman"/>
+          <w:bCs/>
+        </w:rPr>
+      </w:pPr>
+    </w:p>
+    <w:p>
+      <w:pPr>
+        <w:spacing w:line="480" w:lineRule="auto"/>
+        <w:rPr>
+          <w:rFonts w:ascii="Times New Roman" w:hAnsi="Times New Roman" w:cs="Times New Roman"/>
+          <w:bCs/>
+        </w:rPr>
+      </w:pPr>
+    </w:p>
+    <w:p>
+      <w:pPr>
+        <w:spacing w:line="480" w:lineRule="auto"/>
+        <w:rPr>
+          <w:rFonts w:ascii="Times New Roman" w:hAnsi="Times New Roman" w:cs="Times New Roman"/>
+          <w:bCs/>
+        </w:rPr>
+      </w:pPr>
+    </w:p>
+    <w:p>
+      <w:pPr>
+        <w:spacing w:line="480" w:lineRule="auto"/>
+        <w:rPr>
+          <w:rFonts w:ascii="Times New Roman" w:hAnsi="Times New Roman" w:cs="Times New Roman"/>
+          <w:bCs/>
+        </w:rPr>
+      </w:pPr>
+    </w:p>
+    <w:p>
+      <w:pPr>
+        <w:spacing w:line="480" w:lineRule="auto"/>
+        <w:rPr>
+          <w:rFonts w:ascii="Times New Roman" w:hAnsi="Times New Roman" w:cs="Times New Roman"/>
+          <w:bCs/>
+        </w:rPr>
+      </w:pPr>
+    </w:p>
+    <w:p>
+      <w:pPr>
+        <w:spacing w:line="480" w:lineRule="auto"/>
+        <w:rPr>
+          <w:rFonts w:ascii="Times New Roman" w:hAnsi="Times New Roman" w:cs="Times New Roman"/>
+          <w:bCs/>
+        </w:rPr>
+      </w:pPr>
+    </w:p>
+    <w:p>
+      <w:pPr>
+        <w:spacing w:line="480" w:lineRule="auto"/>
+        <w:rPr>
+          <w:rFonts w:ascii="Times New Roman" w:hAnsi="Times New Roman" w:cs="Times New Roman"/>
+          <w:bCs/>
         </w:rPr>
       </w:pPr>
     </w:p>
@@ -1113,7 +1540,7 @@
       <w:r>
         <w:t>]. University of Washington. </w:t>
       </w:r>
-      <w:hyperlink r:id="rId11" w:history="1">
+      <w:hyperlink r:id="rId13" w:history="1">
         <w:r>
           <w:rPr>
             <w:rStyle w:val="Hyperlink"/>
@@ -1141,8 +1568,8 @@
       </w:pPr>
     </w:p>
     <w:sectPr>
-      <w:headerReference w:type="default" r:id="rId12"/>
-      <w:headerReference w:type="first" r:id="rId13"/>
+      <w:headerReference w:type="default" r:id="rId14"/>
+      <w:headerReference w:type="first" r:id="rId15"/>
       <w:pgSz w:w="12240" w:h="15840"/>
       <w:pgMar w:top="1440" w:right="1440" w:bottom="1440" w:left="1440" w:header="720" w:footer="720" w:gutter="0"/>
       <w:cols w:space="720"/>
@@ -2552,7 +2979,6 @@
   <w:style w:type="character" w:default="1" w:styleId="DefaultParagraphFont">
     <w:name w:val="Default Paragraph Font"/>
     <w:uiPriority w:val="1"/>
-    <w:semiHidden/>
     <w:unhideWhenUsed/>
   </w:style>
   <w:style w:type="table" w:default="1" w:styleId="TableNormal">

</xml_diff>